<commit_message>
Se modifico guia de archivos
</commit_message>
<xml_diff>
--- a/GuiaParaArchivos/GuiaParaSubirArchivos.docx
+++ b/GuiaParaArchivos/GuiaParaSubirArchivos.docx
@@ -106,6 +106,7 @@
           <w:rFonts w:ascii="Arial" w:hAnsi="Arial" w:cs="Arial"/>
           <w:b/>
           <w:bCs/>
+          <w:noProof/>
           <w:sz w:val="28"/>
           <w:szCs w:val="28"/>
           <w:lang w:val="es-MX"/>
@@ -213,6 +214,7 @@
           <w:rFonts w:ascii="Arial" w:hAnsi="Arial" w:cs="Arial"/>
           <w:b/>
           <w:bCs/>
+          <w:noProof/>
           <w:sz w:val="28"/>
           <w:szCs w:val="28"/>
           <w:lang w:val="es-MX"/>
@@ -340,6 +342,7 @@
           <w:rFonts w:ascii="Arial" w:hAnsi="Arial" w:cs="Arial"/>
           <w:b/>
           <w:bCs/>
+          <w:noProof/>
           <w:sz w:val="28"/>
           <w:szCs w:val="28"/>
           <w:lang w:val="es-MX"/>
@@ -467,6 +470,7 @@
           <w:rFonts w:ascii="Arial" w:hAnsi="Arial" w:cs="Arial"/>
           <w:b/>
           <w:bCs/>
+          <w:noProof/>
           <w:sz w:val="28"/>
           <w:szCs w:val="28"/>
           <w:lang w:val="es-MX"/>
@@ -553,7 +557,25 @@
           <w:szCs w:val="24"/>
           <w:lang w:val="es-MX"/>
         </w:rPr>
-        <w:t xml:space="preserve"> para actualizar las modificaciones del compañero anterior. Comando: </w:t>
+        <w:t xml:space="preserve"> para actualizar las modificaciones del compañero anterior.</w:t>
+      </w:r>
+      <w:r>
+        <w:rPr>
+          <w:rFonts w:ascii="Arial" w:hAnsi="Arial" w:cs="Arial"/>
+          <w:sz w:val="24"/>
+          <w:szCs w:val="24"/>
+          <w:lang w:val="es-MX"/>
+        </w:rPr>
+        <w:t xml:space="preserve"> </w:t>
+      </w:r>
+      <w:r>
+        <w:rPr>
+          <w:rFonts w:ascii="Arial" w:hAnsi="Arial" w:cs="Arial"/>
+          <w:sz w:val="24"/>
+          <w:szCs w:val="24"/>
+          <w:lang w:val="es-MX"/>
+        </w:rPr>
+        <w:t xml:space="preserve">Comando: </w:t>
       </w:r>
       <w:proofErr w:type="spellStart"/>
       <w:r>
@@ -634,6 +656,7 @@
           <w:rFonts w:ascii="Arial" w:hAnsi="Arial" w:cs="Arial"/>
           <w:b/>
           <w:bCs/>
+          <w:noProof/>
           <w:sz w:val="28"/>
           <w:szCs w:val="28"/>
           <w:lang w:val="es-MX"/>
@@ -799,6 +822,7 @@
           <w:rFonts w:ascii="Arial" w:hAnsi="Arial" w:cs="Arial"/>
           <w:b/>
           <w:bCs/>
+          <w:noProof/>
           <w:sz w:val="28"/>
           <w:szCs w:val="28"/>
           <w:lang w:val="es-MX"/>
@@ -946,6 +970,7 @@
           <w:rFonts w:ascii="Arial" w:hAnsi="Arial" w:cs="Arial"/>
           <w:b/>
           <w:bCs/>
+          <w:noProof/>
           <w:sz w:val="28"/>
           <w:szCs w:val="28"/>
           <w:lang w:val="es-MX"/>
@@ -1113,6 +1138,7 @@
           <w:rFonts w:ascii="Arial" w:hAnsi="Arial" w:cs="Arial"/>
           <w:b/>
           <w:bCs/>
+          <w:noProof/>
           <w:sz w:val="28"/>
           <w:szCs w:val="28"/>
           <w:lang w:val="es-MX"/>

</xml_diff>